<commit_message>
Update Video Script - Ukraine.docx
</commit_message>
<xml_diff>
--- a/videos/Video Script - Ukraine.docx
+++ b/videos/Video Script - Ukraine.docx
@@ -69,21 +69,12 @@
           <w:lang w:val="de-DE"/>
         </w:rPr>
       </w:pPr>
-      <w:proofErr w:type="spellStart"/>
       <w:r>
         <w:rPr>
           <w:b/>
           <w:lang w:val="de-DE"/>
         </w:rPr>
-        <w:t>Policy</w:t>
-      </w:r>
-      <w:proofErr w:type="spellEnd"/>
-      <w:r>
-        <w:rPr>
-          <w:b/>
-          <w:lang w:val="de-DE"/>
-        </w:rPr>
-        <w:t xml:space="preserve"> Video Script </w:t>
+        <w:t xml:space="preserve">Policy Video Script </w:t>
       </w:r>
     </w:p>
     <w:p>
@@ -124,14 +115,12 @@
                 <w:b/>
               </w:rPr>
             </w:pPr>
-            <w:proofErr w:type="spellStart"/>
             <w:r>
               <w:rPr>
                 <w:b/>
               </w:rPr>
               <w:t>Ukrainian</w:t>
             </w:r>
-            <w:proofErr w:type="spellEnd"/>
           </w:p>
         </w:tc>
         <w:tc>
@@ -634,21 +623,7 @@
               <w:rPr>
                 <w:lang w:val="en-US"/>
               </w:rPr>
-              <w:t xml:space="preserve"> per </w:t>
-            </w:r>
-            <w:proofErr w:type="spellStart"/>
-            <w:r>
-              <w:rPr>
-                <w:lang w:val="en-US"/>
-              </w:rPr>
-              <w:t>kilometre</w:t>
-            </w:r>
-            <w:proofErr w:type="spellEnd"/>
-            <w:r>
-              <w:rPr>
-                <w:lang w:val="en-US"/>
-              </w:rPr>
-              <w:t xml:space="preserve">. The emission limit is lowered every year, </w:t>
+              <w:t xml:space="preserve"> per kilometre. The emission limit is lowered every year, </w:t>
             </w:r>
           </w:p>
         </w:tc>
@@ -2545,21 +2520,12 @@
                 <w:lang w:val="en-US"/>
               </w:rPr>
             </w:pPr>
-            <w:proofErr w:type="spellStart"/>
-            <w:r>
-              <w:rPr>
-                <w:iCs/>
-                <w:lang w:val="en-US"/>
-              </w:rPr>
-              <w:t>subsidising</w:t>
-            </w:r>
-            <w:proofErr w:type="spellEnd"/>
-            <w:r>
-              <w:rPr>
-                <w:iCs/>
-                <w:lang w:val="en-US"/>
-              </w:rPr>
-              <w:t xml:space="preserve"> the insulation of buildings,</w:t>
+            <w:r>
+              <w:rPr>
+                <w:iCs/>
+                <w:lang w:val="en-US"/>
+              </w:rPr>
+              <w:t>subsidising the insulation of buildings,</w:t>
             </w:r>
           </w:p>
         </w:tc>
@@ -2716,21 +2682,12 @@
           <w:lang w:val="de-DE"/>
         </w:rPr>
       </w:pPr>
-      <w:proofErr w:type="spellStart"/>
       <w:r>
         <w:rPr>
           <w:b/>
           <w:lang w:val="de-DE"/>
         </w:rPr>
-        <w:t>Climate</w:t>
-      </w:r>
-      <w:proofErr w:type="spellEnd"/>
-      <w:r>
-        <w:rPr>
-          <w:b/>
-          <w:lang w:val="de-DE"/>
-        </w:rPr>
-        <w:t xml:space="preserve"> Video Script </w:t>
+        <w:t xml:space="preserve">Climate Video Script </w:t>
       </w:r>
     </w:p>
     <w:p/>
@@ -2759,7 +2716,6 @@
                 <w:lang w:val="fr-FR"/>
               </w:rPr>
             </w:pPr>
-            <w:proofErr w:type="spellStart"/>
             <w:r>
               <w:rPr>
                 <w:b/>
@@ -2767,7 +2723,6 @@
               </w:rPr>
               <w:t>Ukrainian</w:t>
             </w:r>
-            <w:proofErr w:type="spellEnd"/>
           </w:p>
         </w:tc>
         <w:tc>
@@ -3021,19 +2976,11 @@
                 <w:lang w:val="en-US"/>
               </w:rPr>
             </w:pPr>
-            <w:proofErr w:type="spellStart"/>
-            <w:r>
-              <w:rPr>
-                <w:lang w:val="en-US"/>
-              </w:rPr>
-              <w:t>Unzoom</w:t>
-            </w:r>
-            <w:proofErr w:type="spellEnd"/>
-            <w:r>
-              <w:rPr>
-                <w:lang w:val="en-US"/>
-              </w:rPr>
-              <w:t xml:space="preserve"> to show graph of concentration over 800,000 years</w:t>
+            <w:r>
+              <w:rPr>
+                <w:lang w:val="en-US"/>
+              </w:rPr>
+              <w:t>Unzoom to show graph of concentration over 800,000 years</w:t>
             </w:r>
           </w:p>
         </w:tc>
@@ -3211,21 +3158,7 @@
               <w:rPr>
                 <w:lang w:val="en-US"/>
               </w:rPr>
-              <w:t xml:space="preserve">Extends graph of temperatures with 2°C scenario (e.g. using the figure below), and some </w:t>
-            </w:r>
-            <w:proofErr w:type="spellStart"/>
-            <w:r>
-              <w:rPr>
-                <w:lang w:val="en-US"/>
-              </w:rPr>
-              <w:t>windpanels</w:t>
-            </w:r>
-            <w:proofErr w:type="spellEnd"/>
-            <w:r>
-              <w:rPr>
-                <w:lang w:val="en-US"/>
-              </w:rPr>
-              <w:t xml:space="preserve"> and trees on the side</w:t>
+              <w:t>Extends graph of temperatures with 2°C scenario (e.g. using the figure below), and some windpanels and trees on the side</w:t>
             </w:r>
           </w:p>
         </w:tc>
@@ -3412,7 +3345,6 @@
                 <w:ilvl w:val="0"/>
                 <w:numId w:val="1"/>
               </w:numPr>
-              <w:spacing w:after="160" w:line="259" w:lineRule="auto"/>
               <w:rPr>
                 <w:b/>
                 <w:lang w:val="en-US"/>
@@ -3430,35 +3362,26 @@
                 <w:b/>
                 <w:lang w:val="en-US"/>
               </w:rPr>
-              <w:t xml:space="preserve">2019 Kiev yearly average temperatures was 2.9 °C higher than historic averages </w:t>
-            </w:r>
-            <w:r>
-              <w:rPr>
-                <w:b/>
-                <w:lang w:val="en-US"/>
-              </w:rPr>
-              <w:lastRenderedPageBreak/>
-              <w:t>and temperature records were broken 36 times during this year.</w:t>
-            </w:r>
-          </w:p>
-        </w:tc>
-        <w:tc>
-          <w:tcPr>
-            <w:tcW w:w="4820" w:type="dxa"/>
-          </w:tcPr>
-          <w:p>
-            <w:pPr>
-              <w:rPr>
-                <w:b/>
-                <w:lang w:val="en-US"/>
-              </w:rPr>
-            </w:pPr>
-            <w:r>
-              <w:rPr>
-                <w:b/>
-                <w:lang w:val="en-US"/>
-              </w:rPr>
-              <w:lastRenderedPageBreak/>
+              <w:t>2019 Kiev yearly average temperatures was 2.9 °C higher than historic averages and temperature records were broken 36 times during this year.</w:t>
+            </w:r>
+          </w:p>
+        </w:tc>
+        <w:tc>
+          <w:tcPr>
+            <w:tcW w:w="4820" w:type="dxa"/>
+          </w:tcPr>
+          <w:p>
+            <w:pPr>
+              <w:rPr>
+                <w:b/>
+                <w:lang w:val="en-US"/>
+              </w:rPr>
+            </w:pPr>
+            <w:r>
+              <w:rPr>
+                <w:b/>
+                <w:lang w:val="en-US"/>
+              </w:rPr>
               <w:t>Thermometer  becoming red and shaking</w:t>
             </w:r>
           </w:p>
@@ -3523,17 +3446,8 @@
                 <w:b/>
                 <w:lang w:val="en-US"/>
               </w:rPr>
-              <w:t xml:space="preserve">Show a wheat field with some cobs dry up or disappear and some </w:t>
-            </w:r>
-            <w:proofErr w:type="spellStart"/>
-            <w:r>
-              <w:rPr>
-                <w:b/>
-                <w:lang w:val="en-US"/>
-              </w:rPr>
-              <w:t>frozing</w:t>
-            </w:r>
-            <w:proofErr w:type="spellEnd"/>
+              <w:t>Show a wheat field with some cobs dry up or disappear and some frozing</w:t>
+            </w:r>
           </w:p>
         </w:tc>
       </w:tr>
@@ -3587,7 +3501,7 @@
                 <w:b/>
                 <w:lang w:val="en-US"/>
               </w:rPr>
-              <w:t>Japan</w:t>
+              <w:t>Ukraine</w:t>
             </w:r>
             <w:r>
               <w:rPr>
@@ -3847,21 +3761,7 @@
               <w:rPr>
                 <w:lang w:val="en-US"/>
               </w:rPr>
-              <w:t xml:space="preserve">The forests are also forecasted to dramatically decline by the end of the century, with the forests of the xeric belt being the most </w:t>
-            </w:r>
-            <w:proofErr w:type="spellStart"/>
-            <w:r>
-              <w:rPr>
-                <w:lang w:val="en-US"/>
-              </w:rPr>
-              <w:t>vunerable</w:t>
-            </w:r>
-            <w:proofErr w:type="spellEnd"/>
-            <w:r>
-              <w:rPr>
-                <w:lang w:val="en-US"/>
-              </w:rPr>
-              <w:t>.</w:t>
+              <w:t>The forests are also forecasted to dramatically decline by the end of the century, with the forests of the xeric belt being the most vunerable.</w:t>
             </w:r>
           </w:p>
         </w:tc>
@@ -4012,7 +3912,14 @@
               <w:rPr>
                 <w:lang w:val="en-US"/>
               </w:rPr>
-              <w:t>To tackle climate change, we need to bring greenhouse gas emissions close to zero. This is possible, bu</w:t>
+              <w:t xml:space="preserve">To tackle climate change, we need to bring greenhouse gas emissions close to zero. This is </w:t>
+            </w:r>
+            <w:r>
+              <w:rPr>
+                <w:lang w:val="en-US"/>
+              </w:rPr>
+              <w:lastRenderedPageBreak/>
+              <w:t>possible, bu</w:t>
             </w:r>
             <w:r>
               <w:rPr>
@@ -4024,14 +3931,7 @@
               <w:rPr>
                 <w:lang w:val="en-US"/>
               </w:rPr>
-              <w:t xml:space="preserve">t requires a deep </w:t>
-            </w:r>
-            <w:r>
-              <w:rPr>
-                <w:lang w:val="en-US"/>
-              </w:rPr>
-              <w:lastRenderedPageBreak/>
-              <w:t xml:space="preserve">transformation in the sectors most responsible for emissions: energy, </w:t>
+              <w:t xml:space="preserve">t requires a deep transformation in the sectors most responsible for emissions: energy, </w:t>
             </w:r>
           </w:p>
         </w:tc>

</xml_diff>